<commit_message>
Atualização Index com Pesquisa
Atualização Index com melhorias nos artigos, design, separadores, pesquisa e ajustes nas referências de ícones
</commit_message>
<xml_diff>
--- a/Ref/atividade.docx
+++ b/Ref/atividade.docx
@@ -399,7 +399,7 @@
           <w:color w:val="385623" w:themeColor="accent6" w:themeShade="80"/>
           <w:sz w:val="24"/>
           <w:szCs w:val="24"/>
-          <w:highlight w:val="lightGray"/>
+          <w:highlight w:val="yellow"/>
           <w:lang w:eastAsia="pt-BR"/>
         </w:rPr>
       </w:pPr>
@@ -411,7 +411,7 @@
           <w:color w:val="385623" w:themeColor="accent6" w:themeShade="80"/>
           <w:sz w:val="24"/>
           <w:szCs w:val="24"/>
-          <w:highlight w:val="lightGray"/>
+          <w:highlight w:val="yellow"/>
           <w:lang w:eastAsia="pt-BR"/>
         </w:rPr>
         <w:t>Logo</w:t>
@@ -422,7 +422,7 @@
           <w:color w:val="385623" w:themeColor="accent6" w:themeShade="80"/>
           <w:sz w:val="24"/>
           <w:szCs w:val="24"/>
-          <w:highlight w:val="lightGray"/>
+          <w:highlight w:val="yellow"/>
           <w:lang w:eastAsia="pt-BR"/>
         </w:rPr>
         <w:t xml:space="preserve">: Utilize o sistema de grades (Grids) do </w:t>
@@ -434,7 +434,7 @@
           <w:color w:val="385623" w:themeColor="accent6" w:themeShade="80"/>
           <w:sz w:val="24"/>
           <w:szCs w:val="24"/>
-          <w:highlight w:val="lightGray"/>
+          <w:highlight w:val="yellow"/>
           <w:lang w:eastAsia="pt-BR"/>
         </w:rPr>
         <w:t>bootstrap</w:t>
@@ -446,7 +446,7 @@
           <w:color w:val="385623" w:themeColor="accent6" w:themeShade="80"/>
           <w:sz w:val="24"/>
           <w:szCs w:val="24"/>
-          <w:highlight w:val="lightGray"/>
+          <w:highlight w:val="yellow"/>
           <w:lang w:eastAsia="pt-BR"/>
         </w:rPr>
         <w:t xml:space="preserve"> para posicionar a logo do blog na parte esquerda da tela, </w:t>
@@ -458,7 +458,7 @@
           <w:color w:val="385623" w:themeColor="accent6" w:themeShade="80"/>
           <w:sz w:val="24"/>
           <w:szCs w:val="24"/>
-          <w:highlight w:val="lightGray"/>
+          <w:highlight w:val="yellow"/>
           <w:lang w:eastAsia="pt-BR"/>
         </w:rPr>
         <w:t>lembre</w:t>
@@ -470,7 +470,7 @@
           <w:color w:val="385623" w:themeColor="accent6" w:themeShade="80"/>
           <w:sz w:val="24"/>
           <w:szCs w:val="24"/>
-          <w:highlight w:val="lightGray"/>
+          <w:highlight w:val="yellow"/>
           <w:lang w:eastAsia="pt-BR"/>
         </w:rPr>
         <w:t xml:space="preserve"> de usar apenas uma imagem.</w:t>
@@ -489,7 +489,7 @@
           <w:color w:val="385623" w:themeColor="accent6" w:themeShade="80"/>
           <w:sz w:val="24"/>
           <w:szCs w:val="24"/>
-          <w:highlight w:val="lightGray"/>
+          <w:highlight w:val="yellow"/>
           <w:lang w:eastAsia="pt-BR"/>
         </w:rPr>
       </w:pPr>
@@ -501,7 +501,7 @@
           <w:color w:val="385623" w:themeColor="accent6" w:themeShade="80"/>
           <w:sz w:val="24"/>
           <w:szCs w:val="24"/>
-          <w:highlight w:val="lightGray"/>
+          <w:highlight w:val="yellow"/>
           <w:lang w:eastAsia="pt-BR"/>
         </w:rPr>
         <w:t>Redes Sociais</w:t>
@@ -512,10 +512,23 @@
           <w:color w:val="385623" w:themeColor="accent6" w:themeShade="80"/>
           <w:sz w:val="24"/>
           <w:szCs w:val="24"/>
-          <w:highlight w:val="lightGray"/>
-          <w:lang w:eastAsia="pt-BR"/>
-        </w:rPr>
-        <w:t>: Utilizando o sistema grid e os ícones correspondentes, posicione as conexões ou links para as diferentes redes sociais. Estes devem estar localizados no canto inferior direito do header.</w:t>
+          <w:highlight w:val="yellow"/>
+          <w:lang w:eastAsia="pt-BR"/>
+        </w:rPr>
+        <w:t xml:space="preserve">: Utilizando o sistema grid e os ícones correspondentes, posicione as conexões ou links para </w:t>
+      </w:r>
+      <w:bookmarkStart w:id="0" w:name="_GoBack"/>
+      <w:bookmarkEnd w:id="0"/>
+      <w:r>
+        <w:rPr>
+          <w:rFonts w:ascii="Times New Roman" w:eastAsia="Times New Roman" w:hAnsi="Times New Roman" w:cs="Times New Roman"/>
+          <w:color w:val="385623" w:themeColor="accent6" w:themeShade="80"/>
+          <w:sz w:val="24"/>
+          <w:szCs w:val="24"/>
+          <w:highlight w:val="yellow"/>
+          <w:lang w:eastAsia="pt-BR"/>
+        </w:rPr>
+        <w:t>as diferentes redes sociais. Estes devem estar localizados no canto inferior direito do header.</w:t>
       </w:r>
     </w:p>
     <w:p>
@@ -531,7 +544,7 @@
           <w:color w:val="385623" w:themeColor="accent6" w:themeShade="80"/>
           <w:sz w:val="24"/>
           <w:szCs w:val="24"/>
-          <w:highlight w:val="lightGray"/>
+          <w:highlight w:val="yellow"/>
           <w:lang w:eastAsia="pt-BR"/>
         </w:rPr>
       </w:pPr>
@@ -543,57 +556,42 @@
           <w:color w:val="385623" w:themeColor="accent6" w:themeShade="80"/>
           <w:sz w:val="24"/>
           <w:szCs w:val="24"/>
-          <w:highlight w:val="lightGray"/>
-          <w:lang w:eastAsia="pt-BR"/>
-        </w:rPr>
-        <w:t>Navega</w:t>
-      </w:r>
-      <w:bookmarkStart w:id="0" w:name="_GoBack"/>
-      <w:bookmarkEnd w:id="0"/>
-      <w:r>
-        <w:rPr>
-          <w:rFonts w:ascii="Times New Roman" w:eastAsia="Times New Roman" w:hAnsi="Times New Roman" w:cs="Times New Roman"/>
-          <w:b/>
-          <w:bCs/>
+          <w:highlight w:val="yellow"/>
+          <w:lang w:eastAsia="pt-BR"/>
+        </w:rPr>
+        <w:t>Navegação</w:t>
+      </w:r>
+      <w:r>
+        <w:rPr>
+          <w:rFonts w:ascii="Times New Roman" w:eastAsia="Times New Roman" w:hAnsi="Times New Roman" w:cs="Times New Roman"/>
           <w:color w:val="385623" w:themeColor="accent6" w:themeShade="80"/>
           <w:sz w:val="24"/>
           <w:szCs w:val="24"/>
-          <w:highlight w:val="lightGray"/>
-          <w:lang w:eastAsia="pt-BR"/>
-        </w:rPr>
-        <w:t>ção</w:t>
-      </w:r>
+          <w:highlight w:val="yellow"/>
+          <w:lang w:eastAsia="pt-BR"/>
+        </w:rPr>
+        <w:t xml:space="preserve">: Debaixo do header e distribuído ao longo da largura da tela, você deve fazer um </w:t>
+      </w:r>
+      <w:proofErr w:type="spellStart"/>
       <w:r>
         <w:rPr>
           <w:rFonts w:ascii="Times New Roman" w:eastAsia="Times New Roman" w:hAnsi="Times New Roman" w:cs="Times New Roman"/>
           <w:color w:val="385623" w:themeColor="accent6" w:themeShade="80"/>
           <w:sz w:val="24"/>
           <w:szCs w:val="24"/>
-          <w:highlight w:val="lightGray"/>
-          <w:lang w:eastAsia="pt-BR"/>
-        </w:rPr>
-        <w:t xml:space="preserve">: Debaixo do header e distribuído ao longo da largura da tela, você deve fazer um </w:t>
-      </w:r>
-      <w:proofErr w:type="spellStart"/>
+          <w:highlight w:val="yellow"/>
+          <w:lang w:eastAsia="pt-BR"/>
+        </w:rPr>
+        <w:t>navbar</w:t>
+      </w:r>
+      <w:proofErr w:type="spellEnd"/>
       <w:r>
         <w:rPr>
           <w:rFonts w:ascii="Times New Roman" w:eastAsia="Times New Roman" w:hAnsi="Times New Roman" w:cs="Times New Roman"/>
           <w:color w:val="385623" w:themeColor="accent6" w:themeShade="80"/>
           <w:sz w:val="24"/>
           <w:szCs w:val="24"/>
-          <w:highlight w:val="lightGray"/>
-          <w:lang w:eastAsia="pt-BR"/>
-        </w:rPr>
-        <w:t>navbar</w:t>
-      </w:r>
-      <w:proofErr w:type="spellEnd"/>
-      <w:r>
-        <w:rPr>
-          <w:rFonts w:ascii="Times New Roman" w:eastAsia="Times New Roman" w:hAnsi="Times New Roman" w:cs="Times New Roman"/>
-          <w:color w:val="385623" w:themeColor="accent6" w:themeShade="80"/>
-          <w:sz w:val="24"/>
-          <w:szCs w:val="24"/>
-          <w:highlight w:val="lightGray"/>
+          <w:highlight w:val="yellow"/>
           <w:lang w:eastAsia="pt-BR"/>
         </w:rPr>
         <w:t xml:space="preserve"> que contenha 6 itens.</w:t>
@@ -612,7 +610,7 @@
           <w:color w:val="385623" w:themeColor="accent6" w:themeShade="80"/>
           <w:sz w:val="24"/>
           <w:szCs w:val="24"/>
-          <w:highlight w:val="lightGray"/>
+          <w:highlight w:val="yellow"/>
           <w:lang w:eastAsia="pt-BR"/>
         </w:rPr>
       </w:pPr>
@@ -624,7 +622,7 @@
           <w:color w:val="385623" w:themeColor="accent6" w:themeShade="80"/>
           <w:sz w:val="24"/>
           <w:szCs w:val="24"/>
-          <w:highlight w:val="lightGray"/>
+          <w:highlight w:val="yellow"/>
           <w:lang w:eastAsia="pt-BR"/>
         </w:rPr>
         <w:t>Conteúdo</w:t>
@@ -635,7 +633,7 @@
           <w:color w:val="385623" w:themeColor="accent6" w:themeShade="80"/>
           <w:sz w:val="24"/>
           <w:szCs w:val="24"/>
-          <w:highlight w:val="lightGray"/>
+          <w:highlight w:val="yellow"/>
           <w:lang w:eastAsia="pt-BR"/>
         </w:rPr>
         <w:t xml:space="preserve">: O conteúdo do blog deve conter pelo menos dois artigos ou posts, intercalando a posição das imagens, usando o sistema de grades. Também deve ser agregado um </w:t>
@@ -647,7 +645,7 @@
           <w:color w:val="385623" w:themeColor="accent6" w:themeShade="80"/>
           <w:sz w:val="24"/>
           <w:szCs w:val="24"/>
-          <w:highlight w:val="lightGray"/>
+          <w:highlight w:val="yellow"/>
           <w:lang w:eastAsia="pt-BR"/>
         </w:rPr>
         <w:t>textarea</w:t>
@@ -659,7 +657,7 @@
           <w:color w:val="385623" w:themeColor="accent6" w:themeShade="80"/>
           <w:sz w:val="24"/>
           <w:szCs w:val="24"/>
-          <w:highlight w:val="lightGray"/>
+          <w:highlight w:val="yellow"/>
           <w:lang w:eastAsia="pt-BR"/>
         </w:rPr>
         <w:t xml:space="preserve"> para adicionar um comentário.</w:t>
@@ -675,7 +673,9 @@
         <w:ind w:left="270"/>
         <w:rPr>
           <w:rFonts w:ascii="Times New Roman" w:eastAsia="Times New Roman" w:hAnsi="Times New Roman" w:cs="Times New Roman"/>
-          <w:color w:val="FF0000"/>
+          <w:b/>
+          <w:bCs/>
+          <w:color w:val="385623" w:themeColor="accent6" w:themeShade="80"/>
           <w:sz w:val="24"/>
           <w:szCs w:val="24"/>
           <w:highlight w:val="yellow"/>
@@ -687,24 +687,13 @@
           <w:rFonts w:ascii="Times New Roman" w:eastAsia="Times New Roman" w:hAnsi="Times New Roman" w:cs="Times New Roman"/>
           <w:b/>
           <w:bCs/>
-          <w:color w:val="FF0000"/>
+          <w:color w:val="385623" w:themeColor="accent6" w:themeShade="80"/>
           <w:sz w:val="24"/>
           <w:szCs w:val="24"/>
           <w:highlight w:val="yellow"/>
           <w:lang w:eastAsia="pt-BR"/>
         </w:rPr>
-        <w:t>Buscador</w:t>
-      </w:r>
-      <w:r>
-        <w:rPr>
-          <w:rFonts w:ascii="Times New Roman" w:eastAsia="Times New Roman" w:hAnsi="Times New Roman" w:cs="Times New Roman"/>
-          <w:color w:val="FF0000"/>
-          <w:sz w:val="24"/>
-          <w:szCs w:val="24"/>
-          <w:highlight w:val="yellow"/>
-          <w:lang w:eastAsia="pt-BR"/>
-        </w:rPr>
-        <w:t>: Utilize o sistema de grade para posicionar corretamente a seção do conteúdo e essa seção, posicione um input que servirá como mecanismo de busca e um ícone referente.</w:t>
+        <w:t>Buscador: Utilize o sistema de grade para posicionar corretamente a seção do conteúdo e essa seção, posicione um input que servirá como mecanismo de busca e um ícone referente.</w:t>
       </w:r>
     </w:p>
     <w:p>

</xml_diff>